<commit_message>
Added Validation | Settings Page | FAQ/Help Page | Random Rota
Added Validation to fields where required.
Added settings page to change personal details.
Help Page now has complete descriptions.
Random Rotas can now be created.
Reminder Emails now work.
</commit_message>
<xml_diff>
--- a/Contents/Documents/Current Working Documents/Rotas/AGS Sound and Lighting Assembly Rota.docx
+++ b/Contents/Documents/Current Working Documents/Rotas/AGS Sound and Lighting Assembly Rota.docx
@@ -731,11 +731,86 @@
               <w:jc w:val="center"/>
             </w:pPr>
             <w:r>
+              <w:t>Joel Hyndman</w:t>
+              <w:br/>
+              <w:t>Jonny Soglohoun</w:t>
+              <w:br/>
               <w:t>Micheal White</w:t>
-              <w:br/>
-              <w:t>Joel Joseph</w:t>
-              <w:br/>
+            </w:r>
+          </w:p>
+        </w:tc>
+        <w:tc>
+          <w:tcPr>
+            <w:tcW w:w="2084" w:type="dxa"/>
+            <w:shd w:val="clear" w:color="auto" w:fill="auto"/>
+            <w:tcMar>
+              <w:top w:w="100" w:type="dxa"/>
+              <w:left w:w="100" w:type="dxa"/>
+              <w:bottom w:w="100" w:type="dxa"/>
+              <w:right w:w="100" w:type="dxa"/>
+            </w:tcMar>
+          </w:tcPr>
+          <w:p>
+            <w:pPr>
+              <w:pStyle w:val="commentsStyle"/>
+              <w:jc w:val="center"/>
+            </w:pPr>
+            <w:r>
+              <w:t>Emma Sargent</w:t>
+              <w:br/>
+              <w:t>Bailey Coates</w:t>
+              <w:br/>
+              <w:t>Micheal White</w:t>
+            </w:r>
+          </w:p>
+        </w:tc>
+        <w:tc>
+          <w:tcPr>
+            <w:tcW w:w="2084" w:type="dxa"/>
+            <w:shd w:val="clear" w:color="auto" w:fill="auto"/>
+            <w:tcMar>
+              <w:top w:w="100" w:type="dxa"/>
+              <w:left w:w="100" w:type="dxa"/>
+              <w:bottom w:w="100" w:type="dxa"/>
+              <w:right w:w="100" w:type="dxa"/>
+            </w:tcMar>
+          </w:tcPr>
+          <w:p>
+            <w:pPr>
+              <w:pStyle w:val="commentsStyle"/>
+              <w:jc w:val="center"/>
+            </w:pPr>
+            <w:r>
+              <w:t>Bailey Coates</w:t>
+              <w:br/>
+              <w:t>Harry Simpson</w:t>
+              <w:br/>
+              <w:t>Jonny Soglohoun</w:t>
+            </w:r>
+          </w:p>
+        </w:tc>
+        <w:tc>
+          <w:tcPr>
+            <w:tcW w:w="2084" w:type="dxa"/>
+            <w:shd w:val="clear" w:color="auto" w:fill="auto"/>
+            <w:tcMar>
+              <w:top w:w="100" w:type="dxa"/>
+              <w:left w:w="100" w:type="dxa"/>
+              <w:bottom w:w="100" w:type="dxa"/>
+              <w:right w:w="100" w:type="dxa"/>
+            </w:tcMar>
+          </w:tcPr>
+          <w:p>
+            <w:pPr>
+              <w:pStyle w:val="commentsStyle"/>
+              <w:jc w:val="center"/>
+            </w:pPr>
+            <w:r>
               <w:t>Billy Johnston</w:t>
+              <w:br/>
+              <w:t>Micheal White</w:t>
+              <w:br/>
+              <w:t>Bailey Coates</w:t>
             </w:r>
           </w:p>
         </w:tc>
@@ -756,86 +831,11 @@
               <w:jc w:val="center"/>
             </w:pPr>
             <w:r>
-              <w:t>Emma Sargent</w:t>
+              <w:t>Bailey Coates</w:t>
               <w:br/>
               <w:t>Harry Simpson</w:t>
               <w:br/>
-              <w:t>Joel Joseph</w:t>
-            </w:r>
-          </w:p>
-        </w:tc>
-        <w:tc>
-          <w:tcPr>
-            <w:tcW w:w="2084" w:type="dxa"/>
-            <w:shd w:val="clear" w:color="auto" w:fill="auto"/>
-            <w:tcMar>
-              <w:top w:w="100" w:type="dxa"/>
-              <w:left w:w="100" w:type="dxa"/>
-              <w:bottom w:w="100" w:type="dxa"/>
-              <w:right w:w="100" w:type="dxa"/>
-            </w:tcMar>
-          </w:tcPr>
-          <w:p>
-            <w:pPr>
-              <w:pStyle w:val="commentsStyle"/>
-              <w:jc w:val="center"/>
-            </w:pPr>
-            <w:r>
-              <w:t>Micheal White</w:t>
-              <w:br/>
-              <w:t>Joel Joseph</w:t>
-              <w:br/>
-              <w:t>Jonny Soglohoun</w:t>
-            </w:r>
-          </w:p>
-        </w:tc>
-        <w:tc>
-          <w:tcPr>
-            <w:tcW w:w="2084" w:type="dxa"/>
-            <w:shd w:val="clear" w:color="auto" w:fill="auto"/>
-            <w:tcMar>
-              <w:top w:w="100" w:type="dxa"/>
-              <w:left w:w="100" w:type="dxa"/>
-              <w:bottom w:w="100" w:type="dxa"/>
-              <w:right w:w="100" w:type="dxa"/>
-            </w:tcMar>
-          </w:tcPr>
-          <w:p>
-            <w:pPr>
-              <w:pStyle w:val="commentsStyle"/>
-              <w:jc w:val="center"/>
-            </w:pPr>
-            <w:r>
-              <w:t>Harry Simpson</w:t>
-              <w:br/>
-              <w:t>Micheal White</w:t>
-              <w:br/>
-              <w:t>Emma Sargent</w:t>
-            </w:r>
-          </w:p>
-        </w:tc>
-        <w:tc>
-          <w:tcPr>
-            <w:tcW w:w="2084" w:type="dxa"/>
-            <w:shd w:val="clear" w:color="auto" w:fill="auto"/>
-            <w:tcMar>
-              <w:top w:w="100" w:type="dxa"/>
-              <w:left w:w="100" w:type="dxa"/>
-              <w:bottom w:w="100" w:type="dxa"/>
-              <w:right w:w="100" w:type="dxa"/>
-            </w:tcMar>
-          </w:tcPr>
-          <w:p>
-            <w:pPr>
-              <w:pStyle w:val="commentsStyle"/>
-              <w:jc w:val="center"/>
-            </w:pPr>
-            <w:r>
-              <w:t>Micheal White</w:t>
-              <w:br/>
-              <w:t>Joel Joseph</w:t>
-              <w:br/>
-              <w:t>Emma Sargent</w:t>
+              <w:t>Joel Hyndman</w:t>
             </w:r>
           </w:p>
         </w:tc>
@@ -1390,11 +1390,61 @@
               <w:jc w:val="center"/>
             </w:pPr>
             <w:r>
+              <w:t>Bailey Coates</w:t>
+              <w:br/>
               <w:t>Billy Johnston</w:t>
               <w:br/>
+              <w:t>Micheal White</w:t>
+            </w:r>
+          </w:p>
+        </w:tc>
+        <w:tc>
+          <w:tcPr>
+            <w:tcW w:w="2084" w:type="dxa"/>
+            <w:shd w:val="clear" w:color="auto" w:fill="auto"/>
+            <w:tcMar>
+              <w:top w:w="100" w:type="dxa"/>
+              <w:left w:w="100" w:type="dxa"/>
+              <w:bottom w:w="100" w:type="dxa"/>
+              <w:right w:w="100" w:type="dxa"/>
+            </w:tcMar>
+          </w:tcPr>
+          <w:p>
+            <w:pPr>
+              <w:pStyle w:val="commentsStyle"/>
+              <w:jc w:val="center"/>
+            </w:pPr>
+            <w:r>
+              <w:t>Emma Sargent</w:t>
+              <w:br/>
+              <w:t>Billy Johnston</w:t>
+              <w:br/>
+              <w:t>Bailey Coates</w:t>
+            </w:r>
+          </w:p>
+        </w:tc>
+        <w:tc>
+          <w:tcPr>
+            <w:tcW w:w="2084" w:type="dxa"/>
+            <w:shd w:val="clear" w:color="auto" w:fill="auto"/>
+            <w:tcMar>
+              <w:top w:w="100" w:type="dxa"/>
+              <w:left w:w="100" w:type="dxa"/>
+              <w:bottom w:w="100" w:type="dxa"/>
+              <w:right w:w="100" w:type="dxa"/>
+            </w:tcMar>
+          </w:tcPr>
+          <w:p>
+            <w:pPr>
+              <w:pStyle w:val="commentsStyle"/>
+              <w:jc w:val="center"/>
+            </w:pPr>
+            <w:r>
               <w:t>Joel Hyndman</w:t>
               <w:br/>
               <w:t>Emma Sargent</w:t>
+              <w:br/>
+              <w:t>Billy Johnston</w:t>
             </w:r>
           </w:p>
         </w:tc>
@@ -1415,86 +1465,36 @@
               <w:jc w:val="center"/>
             </w:pPr>
             <w:r>
+              <w:t>Emma Sargent</w:t>
+              <w:br/>
               <w:t>Harry Simpson</w:t>
               <w:br/>
+              <w:t>Micheal White</w:t>
+            </w:r>
+          </w:p>
+        </w:tc>
+        <w:tc>
+          <w:tcPr>
+            <w:tcW w:w="2084" w:type="dxa"/>
+            <w:shd w:val="clear" w:color="auto" w:fill="auto"/>
+            <w:tcMar>
+              <w:top w:w="100" w:type="dxa"/>
+              <w:left w:w="100" w:type="dxa"/>
+              <w:bottom w:w="100" w:type="dxa"/>
+              <w:right w:w="100" w:type="dxa"/>
+            </w:tcMar>
+          </w:tcPr>
+          <w:p>
+            <w:pPr>
+              <w:pStyle w:val="commentsStyle"/>
+              <w:jc w:val="center"/>
+            </w:pPr>
+            <w:r>
+              <w:t>Joel Hyndman</w:t>
+              <w:br/>
+              <w:t>Billy Johnston</w:t>
+              <w:br/>
               <w:t>Joel Joseph</w:t>
-              <w:br/>
-              <w:t>Jonny Soglohoun</w:t>
-            </w:r>
-          </w:p>
-        </w:tc>
-        <w:tc>
-          <w:tcPr>
-            <w:tcW w:w="2084" w:type="dxa"/>
-            <w:shd w:val="clear" w:color="auto" w:fill="auto"/>
-            <w:tcMar>
-              <w:top w:w="100" w:type="dxa"/>
-              <w:left w:w="100" w:type="dxa"/>
-              <w:bottom w:w="100" w:type="dxa"/>
-              <w:right w:w="100" w:type="dxa"/>
-            </w:tcMar>
-          </w:tcPr>
-          <w:p>
-            <w:pPr>
-              <w:pStyle w:val="commentsStyle"/>
-              <w:jc w:val="center"/>
-            </w:pPr>
-            <w:r>
-              <w:t>Emma Sargent</w:t>
-              <w:br/>
-              <w:t>Billy Johnston</w:t>
-              <w:br/>
-              <w:t>Joel Hyndman</w:t>
-            </w:r>
-          </w:p>
-        </w:tc>
-        <w:tc>
-          <w:tcPr>
-            <w:tcW w:w="2084" w:type="dxa"/>
-            <w:shd w:val="clear" w:color="auto" w:fill="auto"/>
-            <w:tcMar>
-              <w:top w:w="100" w:type="dxa"/>
-              <w:left w:w="100" w:type="dxa"/>
-              <w:bottom w:w="100" w:type="dxa"/>
-              <w:right w:w="100" w:type="dxa"/>
-            </w:tcMar>
-          </w:tcPr>
-          <w:p>
-            <w:pPr>
-              <w:pStyle w:val="commentsStyle"/>
-              <w:jc w:val="center"/>
-            </w:pPr>
-            <w:r>
-              <w:t>Joel Joseph</w:t>
-              <w:br/>
-              <w:t>Harry Simpson</w:t>
-              <w:br/>
-              <w:t>Billy Johnston</w:t>
-            </w:r>
-          </w:p>
-        </w:tc>
-        <w:tc>
-          <w:tcPr>
-            <w:tcW w:w="2084" w:type="dxa"/>
-            <w:shd w:val="clear" w:color="auto" w:fill="auto"/>
-            <w:tcMar>
-              <w:top w:w="100" w:type="dxa"/>
-              <w:left w:w="100" w:type="dxa"/>
-              <w:bottom w:w="100" w:type="dxa"/>
-              <w:right w:w="100" w:type="dxa"/>
-            </w:tcMar>
-          </w:tcPr>
-          <w:p>
-            <w:pPr>
-              <w:pStyle w:val="commentsStyle"/>
-              <w:jc w:val="center"/>
-            </w:pPr>
-            <w:r>
-              <w:t>Harry Simpson</w:t>
-              <w:br/>
-              <w:t>Jonny Soglohoun</w:t>
-              <w:br/>
-              <w:t>Micheal White</w:t>
             </w:r>
           </w:p>
         </w:tc>
@@ -2051,11 +2051,86 @@
               <w:jc w:val="center"/>
             </w:pPr>
             <w:r>
+              <w:t>Billy Johnston</w:t>
+              <w:br/>
+              <w:t>Bailey Coates</w:t>
+              <w:br/>
+              <w:t>Joel Hyndman</w:t>
+            </w:r>
+          </w:p>
+        </w:tc>
+        <w:tc>
+          <w:tcPr>
+            <w:tcW w:w="2084" w:type="dxa"/>
+            <w:shd w:val="clear" w:color="auto" w:fill="auto"/>
+            <w:tcMar>
+              <w:top w:w="100" w:type="dxa"/>
+              <w:left w:w="100" w:type="dxa"/>
+              <w:bottom w:w="100" w:type="dxa"/>
+              <w:right w:w="100" w:type="dxa"/>
+            </w:tcMar>
+          </w:tcPr>
+          <w:p>
+            <w:pPr>
+              <w:pStyle w:val="commentsStyle"/>
+              <w:jc w:val="center"/>
+            </w:pPr>
+            <w:r>
+              <w:t>Emma Sargent</w:t>
+              <w:br/>
+              <w:t>Joel Joseph</w:t>
+              <w:br/>
+              <w:t>Bailey Coates</w:t>
+            </w:r>
+          </w:p>
+        </w:tc>
+        <w:tc>
+          <w:tcPr>
+            <w:tcW w:w="2084" w:type="dxa"/>
+            <w:shd w:val="clear" w:color="auto" w:fill="auto"/>
+            <w:tcMar>
+              <w:top w:w="100" w:type="dxa"/>
+              <w:left w:w="100" w:type="dxa"/>
+              <w:bottom w:w="100" w:type="dxa"/>
+              <w:right w:w="100" w:type="dxa"/>
+            </w:tcMar>
+          </w:tcPr>
+          <w:p>
+            <w:pPr>
+              <w:pStyle w:val="commentsStyle"/>
+              <w:jc w:val="center"/>
+            </w:pPr>
+            <w:r>
+              <w:t>Joel Joseph</w:t>
+              <w:br/>
+              <w:t>Joel Hyndman</w:t>
+              <w:br/>
               <w:t>Jonny Soglohoun</w:t>
-              <w:br/>
+            </w:r>
+          </w:p>
+        </w:tc>
+        <w:tc>
+          <w:tcPr>
+            <w:tcW w:w="2084" w:type="dxa"/>
+            <w:shd w:val="clear" w:color="auto" w:fill="auto"/>
+            <w:tcMar>
+              <w:top w:w="100" w:type="dxa"/>
+              <w:left w:w="100" w:type="dxa"/>
+              <w:bottom w:w="100" w:type="dxa"/>
+              <w:right w:w="100" w:type="dxa"/>
+            </w:tcMar>
+          </w:tcPr>
+          <w:p>
+            <w:pPr>
+              <w:pStyle w:val="commentsStyle"/>
+              <w:jc w:val="center"/>
+            </w:pPr>
+            <w:r>
               <w:t>Billy Johnston</w:t>
               <w:br/>
-              <w:t>Joel Hyndman</w:t>
+              <w:t>Emma Sargent</w:t>
+              <w:br/>
+              <w:t>Bailey Coates</w:t>
             </w:r>
           </w:p>
         </w:tc>
@@ -2076,86 +2151,11 @@
               <w:jc w:val="center"/>
             </w:pPr>
             <w:r>
+              <w:t>Harry Simpson</w:t>
+              <w:br/>
+              <w:t>Micheal White</w:t>
+              <w:br/>
               <w:t>Joel Joseph</w:t>
-              <w:br/>
-              <w:t>Jonny Soglohoun</w:t>
-              <w:br/>
-              <w:t>Emma Sargent</w:t>
-            </w:r>
-          </w:p>
-        </w:tc>
-        <w:tc>
-          <w:tcPr>
-            <w:tcW w:w="2084" w:type="dxa"/>
-            <w:shd w:val="clear" w:color="auto" w:fill="auto"/>
-            <w:tcMar>
-              <w:top w:w="100" w:type="dxa"/>
-              <w:left w:w="100" w:type="dxa"/>
-              <w:bottom w:w="100" w:type="dxa"/>
-              <w:right w:w="100" w:type="dxa"/>
-            </w:tcMar>
-          </w:tcPr>
-          <w:p>
-            <w:pPr>
-              <w:pStyle w:val="commentsStyle"/>
-              <w:jc w:val="center"/>
-            </w:pPr>
-            <w:r>
-              <w:t>Jonny Soglohoun</w:t>
-              <w:br/>
-              <w:t>Billy Johnston</w:t>
-              <w:br/>
-              <w:t>Emma Sargent</w:t>
-            </w:r>
-          </w:p>
-        </w:tc>
-        <w:tc>
-          <w:tcPr>
-            <w:tcW w:w="2084" w:type="dxa"/>
-            <w:shd w:val="clear" w:color="auto" w:fill="auto"/>
-            <w:tcMar>
-              <w:top w:w="100" w:type="dxa"/>
-              <w:left w:w="100" w:type="dxa"/>
-              <w:bottom w:w="100" w:type="dxa"/>
-              <w:right w:w="100" w:type="dxa"/>
-            </w:tcMar>
-          </w:tcPr>
-          <w:p>
-            <w:pPr>
-              <w:pStyle w:val="commentsStyle"/>
-              <w:jc w:val="center"/>
-            </w:pPr>
-            <w:r>
-              <w:t>Joel Joseph</w:t>
-              <w:br/>
-              <w:t>Billy Johnston</w:t>
-              <w:br/>
-              <w:t>Joel Hyndman</w:t>
-            </w:r>
-          </w:p>
-        </w:tc>
-        <w:tc>
-          <w:tcPr>
-            <w:tcW w:w="2084" w:type="dxa"/>
-            <w:shd w:val="clear" w:color="auto" w:fill="auto"/>
-            <w:tcMar>
-              <w:top w:w="100" w:type="dxa"/>
-              <w:left w:w="100" w:type="dxa"/>
-              <w:bottom w:w="100" w:type="dxa"/>
-              <w:right w:w="100" w:type="dxa"/>
-            </w:tcMar>
-          </w:tcPr>
-          <w:p>
-            <w:pPr>
-              <w:pStyle w:val="commentsStyle"/>
-              <w:jc w:val="center"/>
-            </w:pPr>
-            <w:r>
-              <w:t>Joel Joseph</w:t>
-              <w:br/>
-              <w:t>Emma Sargent</w:t>
-              <w:br/>
-              <w:t>Joel Hyndman</w:t>
             </w:r>
           </w:p>
         </w:tc>
@@ -2681,11 +2681,61 @@
               <w:jc w:val="center"/>
             </w:pPr>
             <w:r>
+              <w:t>Bailey Coates</w:t>
+              <w:br/>
+              <w:t>Micheal White</w:t>
+              <w:br/>
+              <w:t>Jonny Soglohoun</w:t>
+            </w:r>
+          </w:p>
+        </w:tc>
+        <w:tc>
+          <w:tcPr>
+            <w:tcW w:w="2084" w:type="dxa"/>
+            <w:shd w:val="clear" w:color="auto" w:fill="auto"/>
+            <w:tcMar>
+              <w:top w:w="100" w:type="dxa"/>
+              <w:left w:w="100" w:type="dxa"/>
+              <w:bottom w:w="100" w:type="dxa"/>
+              <w:right w:w="100" w:type="dxa"/>
+            </w:tcMar>
+          </w:tcPr>
+          <w:p>
+            <w:pPr>
+              <w:pStyle w:val="commentsStyle"/>
+              <w:jc w:val="center"/>
+            </w:pPr>
+            <w:r>
+              <w:t>Jonny Soglohoun</w:t>
+              <w:br/>
+              <w:t>Harry Simpson</w:t>
+              <w:br/>
+              <w:t>Emma Sargent</w:t>
+            </w:r>
+          </w:p>
+        </w:tc>
+        <w:tc>
+          <w:tcPr>
+            <w:tcW w:w="2084" w:type="dxa"/>
+            <w:shd w:val="clear" w:color="auto" w:fill="auto"/>
+            <w:tcMar>
+              <w:top w:w="100" w:type="dxa"/>
+              <w:left w:w="100" w:type="dxa"/>
+              <w:bottom w:w="100" w:type="dxa"/>
+              <w:right w:w="100" w:type="dxa"/>
+            </w:tcMar>
+          </w:tcPr>
+          <w:p>
+            <w:pPr>
+              <w:pStyle w:val="commentsStyle"/>
+              <w:jc w:val="center"/>
+            </w:pPr>
+            <w:r>
+              <w:t>Bailey Coates</w:t>
+              <w:br/>
               <w:t>Billy Johnston</w:t>
               <w:br/>
-              <w:t>Joel Joseph</w:t>
-              <w:br/>
-              <w:t>Jonny Soglohoun</w:t>
+              <w:t>Joel Hyndman</w:t>
             </w:r>
           </w:p>
         </w:tc>
@@ -2706,86 +2756,36 @@
               <w:jc w:val="center"/>
             </w:pPr>
             <w:r>
+              <w:t>Harry Simpson</w:t>
+              <w:br/>
+              <w:t>Emma Sargent</w:t>
+              <w:br/>
+              <w:t>Bailey Coates</w:t>
+            </w:r>
+          </w:p>
+        </w:tc>
+        <w:tc>
+          <w:tcPr>
+            <w:tcW w:w="2084" w:type="dxa"/>
+            <w:shd w:val="clear" w:color="auto" w:fill="auto"/>
+            <w:tcMar>
+              <w:top w:w="100" w:type="dxa"/>
+              <w:left w:w="100" w:type="dxa"/>
+              <w:bottom w:w="100" w:type="dxa"/>
+              <w:right w:w="100" w:type="dxa"/>
+            </w:tcMar>
+          </w:tcPr>
+          <w:p>
+            <w:pPr>
+              <w:pStyle w:val="commentsStyle"/>
+              <w:jc w:val="center"/>
+            </w:pPr>
+            <w:r>
+              <w:t>Billy Johnston</w:t>
+              <w:br/>
+              <w:t>Emma Sargent</w:t>
+              <w:br/>
               <w:t>Micheal White</w:t>
-              <w:br/>
-              <w:t>Jonny Soglohoun</w:t>
-              <w:br/>
-              <w:t>Emma Sargent</w:t>
-            </w:r>
-          </w:p>
-        </w:tc>
-        <w:tc>
-          <w:tcPr>
-            <w:tcW w:w="2084" w:type="dxa"/>
-            <w:shd w:val="clear" w:color="auto" w:fill="auto"/>
-            <w:tcMar>
-              <w:top w:w="100" w:type="dxa"/>
-              <w:left w:w="100" w:type="dxa"/>
-              <w:bottom w:w="100" w:type="dxa"/>
-              <w:right w:w="100" w:type="dxa"/>
-            </w:tcMar>
-          </w:tcPr>
-          <w:p>
-            <w:pPr>
-              <w:pStyle w:val="commentsStyle"/>
-              <w:jc w:val="center"/>
-            </w:pPr>
-            <w:r>
-              <w:t>Emma Sargent</w:t>
-              <w:br/>
-              <w:t>Joel Hyndman</w:t>
-              <w:br/>
-              <w:t>Harry Simpson</w:t>
-            </w:r>
-          </w:p>
-        </w:tc>
-        <w:tc>
-          <w:tcPr>
-            <w:tcW w:w="2084" w:type="dxa"/>
-            <w:shd w:val="clear" w:color="auto" w:fill="auto"/>
-            <w:tcMar>
-              <w:top w:w="100" w:type="dxa"/>
-              <w:left w:w="100" w:type="dxa"/>
-              <w:bottom w:w="100" w:type="dxa"/>
-              <w:right w:w="100" w:type="dxa"/>
-            </w:tcMar>
-          </w:tcPr>
-          <w:p>
-            <w:pPr>
-              <w:pStyle w:val="commentsStyle"/>
-              <w:jc w:val="center"/>
-            </w:pPr>
-            <w:r>
-              <w:t>Emma Sargent</w:t>
-              <w:br/>
-              <w:t>Jonny Soglohoun</w:t>
-              <w:br/>
-              <w:t>Micheal White</w:t>
-            </w:r>
-          </w:p>
-        </w:tc>
-        <w:tc>
-          <w:tcPr>
-            <w:tcW w:w="2084" w:type="dxa"/>
-            <w:shd w:val="clear" w:color="auto" w:fill="auto"/>
-            <w:tcMar>
-              <w:top w:w="100" w:type="dxa"/>
-              <w:left w:w="100" w:type="dxa"/>
-              <w:bottom w:w="100" w:type="dxa"/>
-              <w:right w:w="100" w:type="dxa"/>
-            </w:tcMar>
-          </w:tcPr>
-          <w:p>
-            <w:pPr>
-              <w:pStyle w:val="commentsStyle"/>
-              <w:jc w:val="center"/>
-            </w:pPr>
-            <w:r>
-              <w:t>Micheal White</w:t>
-              <w:br/>
-              <w:t>Jonny Soglohoun</w:t>
-              <w:br/>
-              <w:t>Harry Simpson</w:t>
             </w:r>
           </w:p>
         </w:tc>

</xml_diff>

<commit_message>
Final Version 1.0 | Added testing updates
Fixes applied from the Testing phase.
</commit_message>
<xml_diff>
--- a/Contents/Documents/Current Working Documents/Rotas/AGS Sound and Lighting Assembly Rota.docx
+++ b/Contents/Documents/Current Working Documents/Rotas/AGS Sound and Lighting Assembly Rota.docx
@@ -731,11 +731,36 @@
               <w:jc w:val="center"/>
             </w:pPr>
             <w:r>
+              <w:t>Billy Johnston</w:t>
+              <w:br/>
+              <w:t>Bailey Coates</w:t>
+              <w:br/>
               <w:t>Joel Hyndman</w:t>
-              <w:br/>
-              <w:t>Jonny Soglohoun</w:t>
-              <w:br/>
+            </w:r>
+          </w:p>
+        </w:tc>
+        <w:tc>
+          <w:tcPr>
+            <w:tcW w:w="2084" w:type="dxa"/>
+            <w:shd w:val="clear" w:color="auto" w:fill="auto"/>
+            <w:tcMar>
+              <w:top w:w="100" w:type="dxa"/>
+              <w:left w:w="100" w:type="dxa"/>
+              <w:bottom w:w="100" w:type="dxa"/>
+              <w:right w:w="100" w:type="dxa"/>
+            </w:tcMar>
+          </w:tcPr>
+          <w:p>
+            <w:pPr>
+              <w:pStyle w:val="commentsStyle"/>
+              <w:jc w:val="center"/>
+            </w:pPr>
+            <w:r>
               <w:t>Micheal White</w:t>
+              <w:br/>
+              <w:t>Joel Joseph</w:t>
+              <w:br/>
+              <w:t>Woody Henderson</w:t>
             </w:r>
           </w:p>
         </w:tc>
@@ -756,11 +781,36 @@
               <w:jc w:val="center"/>
             </w:pPr>
             <w:r>
-              <w:t>Emma Sargent</w:t>
+              <w:t>Woody Henderson</w:t>
+              <w:br/>
+              <w:t>Joe Blogs</w:t>
               <w:br/>
               <w:t>Bailey Coates</w:t>
-              <w:br/>
+            </w:r>
+          </w:p>
+        </w:tc>
+        <w:tc>
+          <w:tcPr>
+            <w:tcW w:w="2084" w:type="dxa"/>
+            <w:shd w:val="clear" w:color="auto" w:fill="auto"/>
+            <w:tcMar>
+              <w:top w:w="100" w:type="dxa"/>
+              <w:left w:w="100" w:type="dxa"/>
+              <w:bottom w:w="100" w:type="dxa"/>
+              <w:right w:w="100" w:type="dxa"/>
+            </w:tcMar>
+          </w:tcPr>
+          <w:p>
+            <w:pPr>
+              <w:pStyle w:val="commentsStyle"/>
+              <w:jc w:val="center"/>
+            </w:pPr>
+            <w:r>
               <w:t>Micheal White</w:t>
+              <w:br/>
+              <w:t>Test User</w:t>
+              <w:br/>
+              <w:t>Billy Johnston</w:t>
             </w:r>
           </w:p>
         </w:tc>
@@ -781,61 +831,11 @@
               <w:jc w:val="center"/>
             </w:pPr>
             <w:r>
-              <w:t>Bailey Coates</w:t>
-              <w:br/>
               <w:t>Harry Simpson</w:t>
               <w:br/>
-              <w:t>Jonny Soglohoun</w:t>
-            </w:r>
-          </w:p>
-        </w:tc>
-        <w:tc>
-          <w:tcPr>
-            <w:tcW w:w="2084" w:type="dxa"/>
-            <w:shd w:val="clear" w:color="auto" w:fill="auto"/>
-            <w:tcMar>
-              <w:top w:w="100" w:type="dxa"/>
-              <w:left w:w="100" w:type="dxa"/>
-              <w:bottom w:w="100" w:type="dxa"/>
-              <w:right w:w="100" w:type="dxa"/>
-            </w:tcMar>
-          </w:tcPr>
-          <w:p>
-            <w:pPr>
-              <w:pStyle w:val="commentsStyle"/>
-              <w:jc w:val="center"/>
-            </w:pPr>
-            <w:r>
-              <w:t>Billy Johnston</w:t>
-              <w:br/>
               <w:t>Micheal White</w:t>
               <w:br/>
-              <w:t>Bailey Coates</w:t>
-            </w:r>
-          </w:p>
-        </w:tc>
-        <w:tc>
-          <w:tcPr>
-            <w:tcW w:w="2084" w:type="dxa"/>
-            <w:shd w:val="clear" w:color="auto" w:fill="auto"/>
-            <w:tcMar>
-              <w:top w:w="100" w:type="dxa"/>
-              <w:left w:w="100" w:type="dxa"/>
-              <w:bottom w:w="100" w:type="dxa"/>
-              <w:right w:w="100" w:type="dxa"/>
-            </w:tcMar>
-          </w:tcPr>
-          <w:p>
-            <w:pPr>
-              <w:pStyle w:val="commentsStyle"/>
-              <w:jc w:val="center"/>
-            </w:pPr>
-            <w:r>
-              <w:t>Bailey Coates</w:t>
-              <w:br/>
-              <w:t>Harry Simpson</w:t>
-              <w:br/>
-              <w:t>Joel Hyndman</w:t>
+              <w:t>Joe Blogs</w:t>
             </w:r>
           </w:p>
         </w:tc>
@@ -1390,11 +1390,86 @@
               <w:jc w:val="center"/>
             </w:pPr>
             <w:r>
+              <w:t>Joe Blogs</w:t>
+              <w:br/>
+              <w:t>Woody Henderson</w:t>
+              <w:br/>
+              <w:t>Jonny Soglohoun</w:t>
+            </w:r>
+          </w:p>
+        </w:tc>
+        <w:tc>
+          <w:tcPr>
+            <w:tcW w:w="2084" w:type="dxa"/>
+            <w:shd w:val="clear" w:color="auto" w:fill="auto"/>
+            <w:tcMar>
+              <w:top w:w="100" w:type="dxa"/>
+              <w:left w:w="100" w:type="dxa"/>
+              <w:bottom w:w="100" w:type="dxa"/>
+              <w:right w:w="100" w:type="dxa"/>
+            </w:tcMar>
+          </w:tcPr>
+          <w:p>
+            <w:pPr>
+              <w:pStyle w:val="commentsStyle"/>
+              <w:jc w:val="center"/>
+            </w:pPr>
+            <w:r>
+              <w:t>Micheal White</w:t>
+              <w:br/>
+              <w:t>Harry Simpson</w:t>
+              <w:br/>
+              <w:t>Woody Henderson</w:t>
+            </w:r>
+          </w:p>
+        </w:tc>
+        <w:tc>
+          <w:tcPr>
+            <w:tcW w:w="2084" w:type="dxa"/>
+            <w:shd w:val="clear" w:color="auto" w:fill="auto"/>
+            <w:tcMar>
+              <w:top w:w="100" w:type="dxa"/>
+              <w:left w:w="100" w:type="dxa"/>
+              <w:bottom w:w="100" w:type="dxa"/>
+              <w:right w:w="100" w:type="dxa"/>
+            </w:tcMar>
+          </w:tcPr>
+          <w:p>
+            <w:pPr>
+              <w:pStyle w:val="commentsStyle"/>
+              <w:jc w:val="center"/>
+            </w:pPr>
+            <w:r>
+              <w:t>Joe Blogs</w:t>
+              <w:br/>
+              <w:t>Jonny Soglohoun</w:t>
+              <w:br/>
+              <w:t>Joel Hyndman</w:t>
+            </w:r>
+          </w:p>
+        </w:tc>
+        <w:tc>
+          <w:tcPr>
+            <w:tcW w:w="2084" w:type="dxa"/>
+            <w:shd w:val="clear" w:color="auto" w:fill="auto"/>
+            <w:tcMar>
+              <w:top w:w="100" w:type="dxa"/>
+              <w:left w:w="100" w:type="dxa"/>
+              <w:bottom w:w="100" w:type="dxa"/>
+              <w:right w:w="100" w:type="dxa"/>
+            </w:tcMar>
+          </w:tcPr>
+          <w:p>
+            <w:pPr>
+              <w:pStyle w:val="commentsStyle"/>
+              <w:jc w:val="center"/>
+            </w:pPr>
+            <w:r>
               <w:t>Bailey Coates</w:t>
               <w:br/>
-              <w:t>Billy Johnston</w:t>
-              <w:br/>
-              <w:t>Micheal White</w:t>
+              <w:t>Joe Blogs</w:t>
+              <w:br/>
+              <w:t>Harry Simpson</w:t>
             </w:r>
           </w:p>
         </w:tc>
@@ -1415,86 +1490,11 @@
               <w:jc w:val="center"/>
             </w:pPr>
             <w:r>
-              <w:t>Emma Sargent</w:t>
-              <w:br/>
-              <w:t>Billy Johnston</w:t>
+              <w:t>Joel Hyndman</w:t>
+              <w:br/>
+              <w:t>Joe Blogs</w:t>
               <w:br/>
               <w:t>Bailey Coates</w:t>
-            </w:r>
-          </w:p>
-        </w:tc>
-        <w:tc>
-          <w:tcPr>
-            <w:tcW w:w="2084" w:type="dxa"/>
-            <w:shd w:val="clear" w:color="auto" w:fill="auto"/>
-            <w:tcMar>
-              <w:top w:w="100" w:type="dxa"/>
-              <w:left w:w="100" w:type="dxa"/>
-              <w:bottom w:w="100" w:type="dxa"/>
-              <w:right w:w="100" w:type="dxa"/>
-            </w:tcMar>
-          </w:tcPr>
-          <w:p>
-            <w:pPr>
-              <w:pStyle w:val="commentsStyle"/>
-              <w:jc w:val="center"/>
-            </w:pPr>
-            <w:r>
-              <w:t>Joel Hyndman</w:t>
-              <w:br/>
-              <w:t>Emma Sargent</w:t>
-              <w:br/>
-              <w:t>Billy Johnston</w:t>
-            </w:r>
-          </w:p>
-        </w:tc>
-        <w:tc>
-          <w:tcPr>
-            <w:tcW w:w="2084" w:type="dxa"/>
-            <w:shd w:val="clear" w:color="auto" w:fill="auto"/>
-            <w:tcMar>
-              <w:top w:w="100" w:type="dxa"/>
-              <w:left w:w="100" w:type="dxa"/>
-              <w:bottom w:w="100" w:type="dxa"/>
-              <w:right w:w="100" w:type="dxa"/>
-            </w:tcMar>
-          </w:tcPr>
-          <w:p>
-            <w:pPr>
-              <w:pStyle w:val="commentsStyle"/>
-              <w:jc w:val="center"/>
-            </w:pPr>
-            <w:r>
-              <w:t>Emma Sargent</w:t>
-              <w:br/>
-              <w:t>Harry Simpson</w:t>
-              <w:br/>
-              <w:t>Micheal White</w:t>
-            </w:r>
-          </w:p>
-        </w:tc>
-        <w:tc>
-          <w:tcPr>
-            <w:tcW w:w="2084" w:type="dxa"/>
-            <w:shd w:val="clear" w:color="auto" w:fill="auto"/>
-            <w:tcMar>
-              <w:top w:w="100" w:type="dxa"/>
-              <w:left w:w="100" w:type="dxa"/>
-              <w:bottom w:w="100" w:type="dxa"/>
-              <w:right w:w="100" w:type="dxa"/>
-            </w:tcMar>
-          </w:tcPr>
-          <w:p>
-            <w:pPr>
-              <w:pStyle w:val="commentsStyle"/>
-              <w:jc w:val="center"/>
-            </w:pPr>
-            <w:r>
-              <w:t>Joel Hyndman</w:t>
-              <w:br/>
-              <w:t>Billy Johnston</w:t>
-              <w:br/>
-              <w:t>Joel Joseph</w:t>
             </w:r>
           </w:p>
         </w:tc>
@@ -2051,6 +2051,56 @@
               <w:jc w:val="center"/>
             </w:pPr>
             <w:r>
+              <w:t>Test User</w:t>
+              <w:br/>
+              <w:t>Joel Hyndman</w:t>
+              <w:br/>
+              <w:t>Joe Blogs</w:t>
+            </w:r>
+          </w:p>
+        </w:tc>
+        <w:tc>
+          <w:tcPr>
+            <w:tcW w:w="2084" w:type="dxa"/>
+            <w:shd w:val="clear" w:color="auto" w:fill="auto"/>
+            <w:tcMar>
+              <w:top w:w="100" w:type="dxa"/>
+              <w:left w:w="100" w:type="dxa"/>
+              <w:bottom w:w="100" w:type="dxa"/>
+              <w:right w:w="100" w:type="dxa"/>
+            </w:tcMar>
+          </w:tcPr>
+          <w:p>
+            <w:pPr>
+              <w:pStyle w:val="commentsStyle"/>
+              <w:jc w:val="center"/>
+            </w:pPr>
+            <w:r>
+              <w:t>Joe Blogs</w:t>
+              <w:br/>
+              <w:t>Bailey Coates</w:t>
+              <w:br/>
+              <w:t>Joel Hyndman</w:t>
+            </w:r>
+          </w:p>
+        </w:tc>
+        <w:tc>
+          <w:tcPr>
+            <w:tcW w:w="2084" w:type="dxa"/>
+            <w:shd w:val="clear" w:color="auto" w:fill="auto"/>
+            <w:tcMar>
+              <w:top w:w="100" w:type="dxa"/>
+              <w:left w:w="100" w:type="dxa"/>
+              <w:bottom w:w="100" w:type="dxa"/>
+              <w:right w:w="100" w:type="dxa"/>
+            </w:tcMar>
+          </w:tcPr>
+          <w:p>
+            <w:pPr>
+              <w:pStyle w:val="commentsStyle"/>
+              <w:jc w:val="center"/>
+            </w:pPr>
+            <w:r>
               <w:t>Billy Johnston</w:t>
               <w:br/>
               <w:t>Bailey Coates</w:t>
@@ -2076,11 +2126,11 @@
               <w:jc w:val="center"/>
             </w:pPr>
             <w:r>
+              <w:t>Joe Blogs</w:t>
+              <w:br/>
+              <w:t>Joel Hyndman</w:t>
+              <w:br/>
               <w:t>Emma Sargent</w:t>
-              <w:br/>
-              <w:t>Joel Joseph</w:t>
-              <w:br/>
-              <w:t>Bailey Coates</w:t>
             </w:r>
           </w:p>
         </w:tc>
@@ -2101,59 +2151,9 @@
               <w:jc w:val="center"/>
             </w:pPr>
             <w:r>
-              <w:t>Joel Joseph</w:t>
-              <w:br/>
-              <w:t>Joel Hyndman</w:t>
+              <w:t>Woody Henderson</w:t>
               <w:br/>
               <w:t>Jonny Soglohoun</w:t>
-            </w:r>
-          </w:p>
-        </w:tc>
-        <w:tc>
-          <w:tcPr>
-            <w:tcW w:w="2084" w:type="dxa"/>
-            <w:shd w:val="clear" w:color="auto" w:fill="auto"/>
-            <w:tcMar>
-              <w:top w:w="100" w:type="dxa"/>
-              <w:left w:w="100" w:type="dxa"/>
-              <w:bottom w:w="100" w:type="dxa"/>
-              <w:right w:w="100" w:type="dxa"/>
-            </w:tcMar>
-          </w:tcPr>
-          <w:p>
-            <w:pPr>
-              <w:pStyle w:val="commentsStyle"/>
-              <w:jc w:val="center"/>
-            </w:pPr>
-            <w:r>
-              <w:t>Billy Johnston</w:t>
-              <w:br/>
-              <w:t>Emma Sargent</w:t>
-              <w:br/>
-              <w:t>Bailey Coates</w:t>
-            </w:r>
-          </w:p>
-        </w:tc>
-        <w:tc>
-          <w:tcPr>
-            <w:tcW w:w="2084" w:type="dxa"/>
-            <w:shd w:val="clear" w:color="auto" w:fill="auto"/>
-            <w:tcMar>
-              <w:top w:w="100" w:type="dxa"/>
-              <w:left w:w="100" w:type="dxa"/>
-              <w:bottom w:w="100" w:type="dxa"/>
-              <w:right w:w="100" w:type="dxa"/>
-            </w:tcMar>
-          </w:tcPr>
-          <w:p>
-            <w:pPr>
-              <w:pStyle w:val="commentsStyle"/>
-              <w:jc w:val="center"/>
-            </w:pPr>
-            <w:r>
-              <w:t>Harry Simpson</w:t>
-              <w:br/>
-              <w:t>Micheal White</w:t>
               <w:br/>
               <w:t>Joel Joseph</w:t>
             </w:r>
@@ -2681,11 +2681,86 @@
               <w:jc w:val="center"/>
             </w:pPr>
             <w:r>
+              <w:t>Harry Simpson</w:t>
+              <w:br/>
+              <w:t>Test User</w:t>
+              <w:br/>
+              <w:t>Jonny Soglohoun</w:t>
+            </w:r>
+          </w:p>
+        </w:tc>
+        <w:tc>
+          <w:tcPr>
+            <w:tcW w:w="2084" w:type="dxa"/>
+            <w:shd w:val="clear" w:color="auto" w:fill="auto"/>
+            <w:tcMar>
+              <w:top w:w="100" w:type="dxa"/>
+              <w:left w:w="100" w:type="dxa"/>
+              <w:bottom w:w="100" w:type="dxa"/>
+              <w:right w:w="100" w:type="dxa"/>
+            </w:tcMar>
+          </w:tcPr>
+          <w:p>
+            <w:pPr>
+              <w:pStyle w:val="commentsStyle"/>
+              <w:jc w:val="center"/>
+            </w:pPr>
+            <w:r>
+              <w:t>Joel Joseph</w:t>
+              <w:br/>
+              <w:t>Jonny Soglohoun</w:t>
+              <w:br/>
+              <w:t>Joel Hyndman</w:t>
+            </w:r>
+          </w:p>
+        </w:tc>
+        <w:tc>
+          <w:tcPr>
+            <w:tcW w:w="2084" w:type="dxa"/>
+            <w:shd w:val="clear" w:color="auto" w:fill="auto"/>
+            <w:tcMar>
+              <w:top w:w="100" w:type="dxa"/>
+              <w:left w:w="100" w:type="dxa"/>
+              <w:bottom w:w="100" w:type="dxa"/>
+              <w:right w:w="100" w:type="dxa"/>
+            </w:tcMar>
+          </w:tcPr>
+          <w:p>
+            <w:pPr>
+              <w:pStyle w:val="commentsStyle"/>
+              <w:jc w:val="center"/>
+            </w:pPr>
+            <w:r>
+              <w:t>Emma Sargent</w:t>
+              <w:br/>
+              <w:t>Woody Henderson</w:t>
+              <w:br/>
+              <w:t>Test User</w:t>
+            </w:r>
+          </w:p>
+        </w:tc>
+        <w:tc>
+          <w:tcPr>
+            <w:tcW w:w="2084" w:type="dxa"/>
+            <w:shd w:val="clear" w:color="auto" w:fill="auto"/>
+            <w:tcMar>
+              <w:top w:w="100" w:type="dxa"/>
+              <w:left w:w="100" w:type="dxa"/>
+              <w:bottom w:w="100" w:type="dxa"/>
+              <w:right w:w="100" w:type="dxa"/>
+            </w:tcMar>
+          </w:tcPr>
+          <w:p>
+            <w:pPr>
+              <w:pStyle w:val="commentsStyle"/>
+              <w:jc w:val="center"/>
+            </w:pPr>
+            <w:r>
               <w:t>Bailey Coates</w:t>
               <w:br/>
-              <w:t>Micheal White</w:t>
-              <w:br/>
               <w:t>Jonny Soglohoun</w:t>
+              <w:br/>
+              <w:t>Joe Blogs</w:t>
             </w:r>
           </w:p>
         </w:tc>
@@ -2706,86 +2781,11 @@
               <w:jc w:val="center"/>
             </w:pPr>
             <w:r>
-              <w:t>Jonny Soglohoun</w:t>
-              <w:br/>
-              <w:t>Harry Simpson</w:t>
-              <w:br/>
-              <w:t>Emma Sargent</w:t>
-            </w:r>
-          </w:p>
-        </w:tc>
-        <w:tc>
-          <w:tcPr>
-            <w:tcW w:w="2084" w:type="dxa"/>
-            <w:shd w:val="clear" w:color="auto" w:fill="auto"/>
-            <w:tcMar>
-              <w:top w:w="100" w:type="dxa"/>
-              <w:left w:w="100" w:type="dxa"/>
-              <w:bottom w:w="100" w:type="dxa"/>
-              <w:right w:w="100" w:type="dxa"/>
-            </w:tcMar>
-          </w:tcPr>
-          <w:p>
-            <w:pPr>
-              <w:pStyle w:val="commentsStyle"/>
-              <w:jc w:val="center"/>
-            </w:pPr>
-            <w:r>
+              <w:t>Joe Blogs</w:t>
+              <w:br/>
               <w:t>Bailey Coates</w:t>
               <w:br/>
-              <w:t>Billy Johnston</w:t>
-              <w:br/>
-              <w:t>Joel Hyndman</w:t>
-            </w:r>
-          </w:p>
-        </w:tc>
-        <w:tc>
-          <w:tcPr>
-            <w:tcW w:w="2084" w:type="dxa"/>
-            <w:shd w:val="clear" w:color="auto" w:fill="auto"/>
-            <w:tcMar>
-              <w:top w:w="100" w:type="dxa"/>
-              <w:left w:w="100" w:type="dxa"/>
-              <w:bottom w:w="100" w:type="dxa"/>
-              <w:right w:w="100" w:type="dxa"/>
-            </w:tcMar>
-          </w:tcPr>
-          <w:p>
-            <w:pPr>
-              <w:pStyle w:val="commentsStyle"/>
-              <w:jc w:val="center"/>
-            </w:pPr>
-            <w:r>
-              <w:t>Harry Simpson</w:t>
-              <w:br/>
-              <w:t>Emma Sargent</w:t>
-              <w:br/>
-              <w:t>Bailey Coates</w:t>
-            </w:r>
-          </w:p>
-        </w:tc>
-        <w:tc>
-          <w:tcPr>
-            <w:tcW w:w="2084" w:type="dxa"/>
-            <w:shd w:val="clear" w:color="auto" w:fill="auto"/>
-            <w:tcMar>
-              <w:top w:w="100" w:type="dxa"/>
-              <w:left w:w="100" w:type="dxa"/>
-              <w:bottom w:w="100" w:type="dxa"/>
-              <w:right w:w="100" w:type="dxa"/>
-            </w:tcMar>
-          </w:tcPr>
-          <w:p>
-            <w:pPr>
-              <w:pStyle w:val="commentsStyle"/>
-              <w:jc w:val="center"/>
-            </w:pPr>
-            <w:r>
-              <w:t>Billy Johnston</w:t>
-              <w:br/>
-              <w:t>Emma Sargent</w:t>
-              <w:br/>
-              <w:t>Micheal White</w:t>
+              <w:t>Test User</w:t>
             </w:r>
           </w:p>
         </w:tc>

</xml_diff>